<commit_message>
updated the presentation notes
</commit_message>
<xml_diff>
--- a/Presentation_Notes.docx
+++ b/Presentation_Notes.docx
@@ -178,11 +178,19 @@
         <w:rPr>
           <w:color w:val="4472C4" w:themeColor="accent1"/>
         </w:rPr>
-        <w:t xml:space="preserve">We utilized Austin.data.gov for the crime data and Yelp, Google Reviews, and </w:t>
+        <w:t xml:space="preserve">We utilized Austin.data.gov for the crime data and Yelp, </w:t>
+      </w:r>
+      <w:r>
+        <w:rPr>
+          <w:strike/>
+          <w:color w:val="4472C4" w:themeColor="accent1"/>
+        </w:rPr>
+        <w:t xml:space="preserve">Google Reviews, and </w:t>
       </w:r>
       <w:proofErr w:type="spellStart"/>
       <w:r>
         <w:rPr>
+          <w:strike/>
           <w:color w:val="4472C4" w:themeColor="accent1"/>
         </w:rPr>
         <w:t>AirBnB</w:t>
@@ -190,6 +198,7 @@
       <w:proofErr w:type="spellEnd"/>
       <w:r>
         <w:rPr>
+          <w:strike/>
           <w:color w:val="4472C4" w:themeColor="accent1"/>
         </w:rPr>
         <w:t xml:space="preserve"> for the reviews</w:t>
@@ -217,6 +226,132 @@
       </w:pPr>
       <w:r>
         <w:t>Exploration and cleanup process</w:t>
+      </w:r>
+    </w:p>
+    <w:p>
+      <w:pPr>
+        <w:pStyle w:val="ListParagraph"/>
+        <w:numPr>
+          <w:ilvl w:val="1"/>
+          <w:numId w:val="1"/>
+        </w:numPr>
+      </w:pPr>
+      <w:r>
+        <w:t>Insights had while exploring that we didn’t anticipate</w:t>
+      </w:r>
+    </w:p>
+    <w:p>
+      <w:pPr>
+        <w:pStyle w:val="ListParagraph"/>
+        <w:numPr>
+          <w:ilvl w:val="2"/>
+          <w:numId w:val="1"/>
+        </w:numPr>
+      </w:pPr>
+      <w:r>
+        <w:rPr>
+          <w:color w:val="4472C4" w:themeColor="accent1"/>
+        </w:rPr>
+        <w:t>Just how biased the Yelp reviews are</w:t>
+      </w:r>
+    </w:p>
+    <w:p>
+      <w:pPr>
+        <w:pStyle w:val="ListParagraph"/>
+        <w:numPr>
+          <w:ilvl w:val="1"/>
+          <w:numId w:val="1"/>
+        </w:numPr>
+      </w:pPr>
+      <w:r>
+        <w:t>Problems that arose after exploring the data and how they were resolved</w:t>
+      </w:r>
+    </w:p>
+    <w:p>
+      <w:pPr>
+        <w:pStyle w:val="ListParagraph"/>
+        <w:numPr>
+          <w:ilvl w:val="2"/>
+          <w:numId w:val="1"/>
+        </w:numPr>
+      </w:pPr>
+      <w:r>
+        <w:rPr>
+          <w:color w:val="4472C4" w:themeColor="accent1"/>
+        </w:rPr>
+        <w:t>Finding an additional data source for the Google Reviews</w:t>
+      </w:r>
+    </w:p>
+    <w:p>
+      <w:pPr>
+        <w:pStyle w:val="ListParagraph"/>
+        <w:numPr>
+          <w:ilvl w:val="1"/>
+          <w:numId w:val="1"/>
+        </w:numPr>
+      </w:pPr>
+      <w:r>
+        <w:t>Present/discuss interesting figures developed during exploration (with help of jupyter notebook)</w:t>
+      </w:r>
+    </w:p>
+    <w:p>
+      <w:pPr>
+        <w:pStyle w:val="ListParagraph"/>
+        <w:numPr>
+          <w:ilvl w:val="0"/>
+          <w:numId w:val="1"/>
+        </w:numPr>
+      </w:pPr>
+      <w:r>
+        <w:t>Analysis:</w:t>
+      </w:r>
+    </w:p>
+    <w:p>
+      <w:pPr>
+        <w:pStyle w:val="ListParagraph"/>
+        <w:numPr>
+          <w:ilvl w:val="1"/>
+          <w:numId w:val="1"/>
+        </w:numPr>
+      </w:pPr>
+      <w:r>
+        <w:t>Discuss steps we took to analyze the data and answer each question we asked in the proposal</w:t>
+      </w:r>
+    </w:p>
+    <w:p>
+      <w:pPr>
+        <w:pStyle w:val="ListParagraph"/>
+        <w:numPr>
+          <w:ilvl w:val="1"/>
+          <w:numId w:val="1"/>
+        </w:numPr>
+      </w:pPr>
+      <w:r>
+        <w:t>Present/discuss interesting figures developed during analysis (with jupyter notebook)</w:t>
+      </w:r>
+    </w:p>
+    <w:p>
+      <w:pPr>
+        <w:pStyle w:val="ListParagraph"/>
+        <w:numPr>
+          <w:ilvl w:val="0"/>
+          <w:numId w:val="1"/>
+        </w:numPr>
+      </w:pPr>
+      <w:r>
+        <w:t>Discussion:</w:t>
+      </w:r>
+    </w:p>
+    <w:p>
+      <w:pPr>
+        <w:pStyle w:val="ListParagraph"/>
+        <w:numPr>
+          <w:ilvl w:val="1"/>
+          <w:numId w:val="1"/>
+        </w:numPr>
+      </w:pPr>
+      <w:r>
+        <w:t>Discuss findings. Was it expected? If not, why not? What inferences or general conclusions can you draw from the analysis?</w:t>
       </w:r>
       <w:bookmarkStart w:id="0" w:name="_GoBack"/>
       <w:bookmarkEnd w:id="0"/>
@@ -225,107 +360,11 @@
       <w:pPr>
         <w:pStyle w:val="ListParagraph"/>
         <w:numPr>
-          <w:ilvl w:val="1"/>
-          <w:numId w:val="1"/>
-        </w:numPr>
-      </w:pPr>
-      <w:r>
-        <w:t>Insights had while exploring that we didn’t anticipate</w:t>
-      </w:r>
-    </w:p>
-    <w:p>
-      <w:pPr>
-        <w:pStyle w:val="ListParagraph"/>
-        <w:numPr>
-          <w:ilvl w:val="1"/>
-          <w:numId w:val="1"/>
-        </w:numPr>
-      </w:pPr>
-      <w:r>
-        <w:t>Problems that arose after exploring the data and how they were resolved</w:t>
-      </w:r>
-    </w:p>
-    <w:p>
-      <w:pPr>
-        <w:pStyle w:val="ListParagraph"/>
-        <w:numPr>
-          <w:ilvl w:val="1"/>
-          <w:numId w:val="1"/>
-        </w:numPr>
-      </w:pPr>
-      <w:r>
-        <w:t>Present/discuss interesting figures developed during exploration (with help of jupyter notebook)</w:t>
-      </w:r>
-    </w:p>
-    <w:p>
-      <w:pPr>
-        <w:pStyle w:val="ListParagraph"/>
-        <w:numPr>
           <w:ilvl w:val="0"/>
           <w:numId w:val="1"/>
         </w:numPr>
       </w:pPr>
       <w:r>
-        <w:t>Analysis:</w:t>
-      </w:r>
-    </w:p>
-    <w:p>
-      <w:pPr>
-        <w:pStyle w:val="ListParagraph"/>
-        <w:numPr>
-          <w:ilvl w:val="1"/>
-          <w:numId w:val="1"/>
-        </w:numPr>
-      </w:pPr>
-      <w:r>
-        <w:t>Discuss steps we took to analyze the data and answer each question we asked in the proposal</w:t>
-      </w:r>
-    </w:p>
-    <w:p>
-      <w:pPr>
-        <w:pStyle w:val="ListParagraph"/>
-        <w:numPr>
-          <w:ilvl w:val="1"/>
-          <w:numId w:val="1"/>
-        </w:numPr>
-      </w:pPr>
-      <w:r>
-        <w:t>Present/discuss interesting figures developed during analysis (with jupyter notebook)</w:t>
-      </w:r>
-    </w:p>
-    <w:p>
-      <w:pPr>
-        <w:pStyle w:val="ListParagraph"/>
-        <w:numPr>
-          <w:ilvl w:val="0"/>
-          <w:numId w:val="1"/>
-        </w:numPr>
-      </w:pPr>
-      <w:r>
-        <w:t>Discussion:</w:t>
-      </w:r>
-    </w:p>
-    <w:p>
-      <w:pPr>
-        <w:pStyle w:val="ListParagraph"/>
-        <w:numPr>
-          <w:ilvl w:val="1"/>
-          <w:numId w:val="1"/>
-        </w:numPr>
-      </w:pPr>
-      <w:r>
-        <w:t>Discuss findings. Was it expected? If not, why not? What inferences or general conclusions can you draw from the analysis?</w:t>
-      </w:r>
-    </w:p>
-    <w:p>
-      <w:pPr>
-        <w:pStyle w:val="ListParagraph"/>
-        <w:numPr>
-          <w:ilvl w:val="0"/>
-          <w:numId w:val="1"/>
-        </w:numPr>
-      </w:pPr>
-      <w:r>
         <w:t>Post Mortem</w:t>
       </w:r>
     </w:p>
@@ -345,6 +384,41 @@
       <w:pPr>
         <w:pStyle w:val="ListParagraph"/>
         <w:numPr>
+          <w:ilvl w:val="2"/>
+          <w:numId w:val="1"/>
+        </w:numPr>
+      </w:pPr>
+      <w:r>
+        <w:rPr>
+          <w:color w:val="4472C4" w:themeColor="accent1"/>
+        </w:rPr>
+        <w:t>Pulling google reviews from the google places API deprecated in May of 2017</w:t>
+      </w:r>
+      <w:r>
+        <w:rPr>
+          <w:color w:val="4472C4" w:themeColor="accent1"/>
+        </w:rPr>
+        <w:t xml:space="preserve">; </w:t>
+      </w:r>
+      <w:proofErr w:type="gramStart"/>
+      <w:r>
+        <w:rPr>
+          <w:color w:val="4472C4" w:themeColor="accent1"/>
+        </w:rPr>
+        <w:t>so</w:t>
+      </w:r>
+      <w:proofErr w:type="gramEnd"/>
+      <w:r>
+        <w:rPr>
+          <w:color w:val="4472C4" w:themeColor="accent1"/>
+        </w:rPr>
+        <w:t xml:space="preserve"> we had to discover another solid set of data for comparison</w:t>
+      </w:r>
+    </w:p>
+    <w:p>
+      <w:pPr>
+        <w:pStyle w:val="ListParagraph"/>
+        <w:numPr>
           <w:ilvl w:val="1"/>
           <w:numId w:val="1"/>
         </w:numPr>
@@ -363,6 +437,50 @@
       </w:pPr>
       <w:r>
         <w:t>What would be researched next if we had more time?</w:t>
+      </w:r>
+    </w:p>
+    <w:p>
+      <w:pPr>
+        <w:pStyle w:val="ListParagraph"/>
+        <w:numPr>
+          <w:ilvl w:val="3"/>
+          <w:numId w:val="1"/>
+        </w:numPr>
+      </w:pPr>
+      <w:r>
+        <w:rPr>
+          <w:color w:val="4472C4" w:themeColor="accent1"/>
+        </w:rPr>
+        <w:t xml:space="preserve">Running Google and Yelp reviews through </w:t>
+      </w:r>
+      <w:proofErr w:type="spellStart"/>
+      <w:r>
+        <w:rPr>
+          <w:color w:val="4472C4" w:themeColor="accent1"/>
+        </w:rPr>
+        <w:t>Fakespot</w:t>
+      </w:r>
+      <w:proofErr w:type="spellEnd"/>
+      <w:r>
+        <w:rPr>
+          <w:color w:val="4472C4" w:themeColor="accent1"/>
+        </w:rPr>
+        <w:t xml:space="preserve"> to see how they all compare</w:t>
+      </w:r>
+    </w:p>
+    <w:p>
+      <w:pPr>
+        <w:pStyle w:val="ListParagraph"/>
+        <w:numPr>
+          <w:ilvl w:val="3"/>
+          <w:numId w:val="1"/>
+        </w:numPr>
+      </w:pPr>
+      <w:r>
+        <w:rPr>
+          <w:color w:val="4472C4" w:themeColor="accent1"/>
+        </w:rPr>
+        <w:t xml:space="preserve">Housing market analysis on the zip codes </w:t>
       </w:r>
     </w:p>
     <w:sectPr>
@@ -411,7 +529,7 @@
         <w:ind w:left="2160" w:hanging="180"/>
       </w:pPr>
     </w:lvl>
-    <w:lvl w:ilvl="3" w:tplc="0409000F" w:tentative="1">
+    <w:lvl w:ilvl="3" w:tplc="0409000F">
       <w:start w:val="1"/>
       <w:numFmt w:val="decimal"/>
       <w:lvlText w:val="%4."/>

</xml_diff>